<commit_message>
training colab notebook and results
</commit_message>
<xml_diff>
--- a/info.docx
+++ b/info.docx
@@ -11,7 +11,13 @@
         </w:numPr>
       </w:pPr>
       <w:r>
-        <w:t>29 sekund:</w:t>
+        <w:t>2</w:t>
+      </w:r>
+      <w:r>
+        <w:t>8</w:t>
+      </w:r>
+      <w:r>
+        <w:t xml:space="preserve"> sekund:</w:t>
       </w:r>
     </w:p>
     <w:p>
@@ -82,7 +88,7 @@
         </w:numPr>
       </w:pPr>
       <w:r>
-        <w:t>EfficientNetB0</w:t>
+        <w:t>DenseNet121</w:t>
       </w:r>
       <w:r>
         <w:t xml:space="preserve">: </w:t>
@@ -93,7 +99,7 @@
       </w:r>
       <w:proofErr w:type="spellEnd"/>
       <w:r>
-        <w:t xml:space="preserve">: 1.7011 - </w:t>
+        <w:t xml:space="preserve">: 0.6532 - </w:t>
       </w:r>
       <w:proofErr w:type="spellStart"/>
       <w:r>
@@ -101,7 +107,7 @@
       </w:r>
       <w:proofErr w:type="spellEnd"/>
       <w:r>
-        <w:t>: 0.4595</w:t>
+        <w:t>: 0.8533</w:t>
       </w:r>
     </w:p>
     <w:p>
@@ -126,27 +132,31 @@
       </w:r>
       <w:proofErr w:type="spellEnd"/>
       <w:r>
-        <w:t xml:space="preserve">: 1.0893 - </w:t>
+        <w:t xml:space="preserve">: </w:t>
       </w:r>
       <w:proofErr w:type="spellStart"/>
       <w:r>
+        <w:t>loss</w:t>
+      </w:r>
+      <w:proofErr w:type="spellEnd"/>
+      <w:r>
+        <w:t xml:space="preserve">: </w:t>
+      </w:r>
+      <w:proofErr w:type="spellStart"/>
+      <w:r>
+        <w:t>loss</w:t>
+      </w:r>
+      <w:proofErr w:type="spellEnd"/>
+      <w:r>
+        <w:t xml:space="preserve">: 0.7051 - </w:t>
+      </w:r>
+      <w:proofErr w:type="spellStart"/>
+      <w:r>
         <w:t>accuracy</w:t>
       </w:r>
       <w:proofErr w:type="spellEnd"/>
       <w:r>
-        <w:t>: 0.8581</w:t>
-      </w:r>
-    </w:p>
-    <w:p>
-      <w:pPr>
-        <w:pStyle w:val="Akapitzlist"/>
-        <w:numPr>
-          <w:ilvl w:val="0"/>
-          <w:numId w:val="1"/>
-        </w:numPr>
-      </w:pPr>
-      <w:r>
-        <w:t>9 sekund:</w:t>
+        <w:t>: 0.8267</w:t>
       </w:r>
     </w:p>
     <w:p>
@@ -156,7 +166,59 @@
           <w:ilvl w:val="1"/>
           <w:numId w:val="1"/>
         </w:numPr>
+        <w:rPr>
+          <w:b/>
+          <w:bCs/>
+        </w:rPr>
       </w:pPr>
+      <w:proofErr w:type="spellStart"/>
+      <w:r>
+        <w:rPr>
+          <w:b/>
+          <w:bCs/>
+        </w:rPr>
+        <w:t>MobileNet</w:t>
+      </w:r>
+      <w:proofErr w:type="spellEnd"/>
+      <w:r>
+        <w:rPr>
+          <w:b/>
+          <w:bCs/>
+        </w:rPr>
+        <w:t xml:space="preserve">: </w:t>
+      </w:r>
+      <w:proofErr w:type="spellStart"/>
+      <w:r>
+        <w:rPr>
+          <w:b/>
+          <w:bCs/>
+        </w:rPr>
+        <w:t>loss</w:t>
+      </w:r>
+      <w:proofErr w:type="spellEnd"/>
+      <w:r>
+        <w:rPr>
+          <w:b/>
+          <w:bCs/>
+        </w:rPr>
+        <w:t xml:space="preserve">: 0.5021 - </w:t>
+      </w:r>
+      <w:proofErr w:type="spellStart"/>
+      <w:r>
+        <w:rPr>
+          <w:b/>
+          <w:bCs/>
+        </w:rPr>
+        <w:t>accuracy</w:t>
+      </w:r>
+      <w:proofErr w:type="spellEnd"/>
+      <w:r>
+        <w:rPr>
+          <w:b/>
+          <w:bCs/>
+        </w:rPr>
+        <w:t>: 0.8800</w:t>
+      </w:r>
     </w:p>
     <w:sectPr>
       <w:pgSz w:w="11906" w:h="16838"/>

</xml_diff>